<commit_message>
STP 7, 8, 9 finished
</commit_message>
<xml_diff>
--- a/STP_07TEditor/Отчет по СТП 4 редактор p-ичных чисел.docx
+++ b/STP_07TEditor/Отчет по СТП 4 редактор p-ичных чисел.docx
@@ -384,65 +384,112 @@
           <w:r>
             <w:fldChar w:fldCharType="separate"/>
           </w:r>
-          <w:hyperlink w:anchor="_Toc53920531" w:history="1">
-            <w:r>
-              <w:rPr>
-                <w:rStyle w:val="a7"/>
-                <w:rFonts w:ascii="Times New Roman" w:hAnsi="Times New Roman"/>
-                <w:noProof/>
-                <w:lang w:val="ru-RU"/>
-              </w:rPr>
-              <w:t>ЗАДАНИЕ</w:t>
-            </w:r>
-            <w:r>
-              <w:rPr>
-                <w:noProof/>
-                <w:webHidden/>
-              </w:rPr>
-              <w:tab/>
-            </w:r>
-            <w:r>
-              <w:rPr>
-                <w:noProof/>
-                <w:webHidden/>
-              </w:rPr>
-              <w:fldChar w:fldCharType="begin"/>
-            </w:r>
-            <w:r>
-              <w:rPr>
-                <w:noProof/>
-                <w:webHidden/>
-              </w:rPr>
-              <w:instrText xml:space="preserve"> PAGEREF _Toc53920531 \h </w:instrText>
-            </w:r>
-            <w:r>
-              <w:rPr>
-                <w:noProof/>
-                <w:webHidden/>
-              </w:rPr>
-            </w:r>
-            <w:r>
-              <w:rPr>
-                <w:noProof/>
-                <w:webHidden/>
-              </w:rPr>
-              <w:fldChar w:fldCharType="separate"/>
-            </w:r>
-            <w:r>
-              <w:rPr>
-                <w:noProof/>
-                <w:webHidden/>
-              </w:rPr>
-              <w:t>2</w:t>
-            </w:r>
-            <w:r>
-              <w:rPr>
-                <w:noProof/>
-                <w:webHidden/>
-              </w:rPr>
-              <w:fldChar w:fldCharType="end"/>
-            </w:r>
-          </w:hyperlink>
+          <w:bookmarkStart w:id="1" w:name="_GoBack"/>
+          <w:bookmarkEnd w:id="1"/>
+          <w:r>
+            <w:rPr>
+              <w:rStyle w:val="a7"/>
+              <w:noProof/>
+            </w:rPr>
+            <w:fldChar w:fldCharType="begin"/>
+          </w:r>
+          <w:r>
+            <w:rPr>
+              <w:rStyle w:val="a7"/>
+              <w:noProof/>
+            </w:rPr>
+            <w:instrText xml:space="preserve"> </w:instrText>
+          </w:r>
+          <w:r>
+            <w:rPr>
+              <w:noProof/>
+            </w:rPr>
+            <w:instrText>HYPERLINK \l "_Toc53930955"</w:instrText>
+          </w:r>
+          <w:r>
+            <w:rPr>
+              <w:rStyle w:val="a7"/>
+              <w:noProof/>
+            </w:rPr>
+            <w:instrText xml:space="preserve"> </w:instrText>
+          </w:r>
+          <w:r>
+            <w:rPr>
+              <w:rStyle w:val="a7"/>
+              <w:noProof/>
+            </w:rPr>
+          </w:r>
+          <w:r>
+            <w:rPr>
+              <w:rStyle w:val="a7"/>
+              <w:noProof/>
+            </w:rPr>
+            <w:fldChar w:fldCharType="separate"/>
+          </w:r>
+          <w:r>
+            <w:rPr>
+              <w:rStyle w:val="a7"/>
+              <w:rFonts w:ascii="Times New Roman" w:hAnsi="Times New Roman"/>
+              <w:noProof/>
+              <w:lang w:val="ru-RU"/>
+            </w:rPr>
+            <w:t>ЗАДАНИЕ</w:t>
+          </w:r>
+          <w:r>
+            <w:rPr>
+              <w:noProof/>
+              <w:webHidden/>
+            </w:rPr>
+            <w:tab/>
+          </w:r>
+          <w:r>
+            <w:rPr>
+              <w:noProof/>
+              <w:webHidden/>
+            </w:rPr>
+            <w:fldChar w:fldCharType="begin"/>
+          </w:r>
+          <w:r>
+            <w:rPr>
+              <w:noProof/>
+              <w:webHidden/>
+            </w:rPr>
+            <w:instrText xml:space="preserve"> PAGEREF _Toc53930955 \h </w:instrText>
+          </w:r>
+          <w:r>
+            <w:rPr>
+              <w:noProof/>
+              <w:webHidden/>
+            </w:rPr>
+          </w:r>
+          <w:r>
+            <w:rPr>
+              <w:noProof/>
+              <w:webHidden/>
+            </w:rPr>
+            <w:fldChar w:fldCharType="separate"/>
+          </w:r>
+          <w:r>
+            <w:rPr>
+              <w:noProof/>
+              <w:webHidden/>
+            </w:rPr>
+            <w:t>2</w:t>
+          </w:r>
+          <w:r>
+            <w:rPr>
+              <w:noProof/>
+              <w:webHidden/>
+            </w:rPr>
+            <w:fldChar w:fldCharType="end"/>
+          </w:r>
+          <w:r>
+            <w:rPr>
+              <w:rStyle w:val="a7"/>
+              <w:noProof/>
+            </w:rPr>
+            <w:fldChar w:fldCharType="end"/>
+          </w:r>
         </w:p>
         <w:p>
           <w:pPr>
@@ -458,7 +505,7 @@
               <w:lang w:val="ru-RU"/>
             </w:rPr>
           </w:pPr>
-          <w:hyperlink w:anchor="_Toc53920532" w:history="1">
+          <w:hyperlink w:anchor="_Toc53930956" w:history="1">
             <w:r>
               <w:rPr>
                 <w:rStyle w:val="a7"/>
@@ -487,7 +534,7 @@
                 <w:noProof/>
                 <w:webHidden/>
               </w:rPr>
-              <w:instrText xml:space="preserve"> PAGEREF _Toc53920532 \h </w:instrText>
+              <w:instrText xml:space="preserve"> PAGEREF _Toc53930956 \h </w:instrText>
             </w:r>
             <w:r>
               <w:rPr>
@@ -532,7 +579,7 @@
               <w:lang w:val="ru-RU"/>
             </w:rPr>
           </w:pPr>
-          <w:hyperlink w:anchor="_Toc53920533" w:history="1">
+          <w:hyperlink w:anchor="_Toc53930957" w:history="1">
             <w:r>
               <w:rPr>
                 <w:rStyle w:val="a7"/>
@@ -560,7 +607,7 @@
                 <w:noProof/>
                 <w:webHidden/>
               </w:rPr>
-              <w:instrText xml:space="preserve"> PAGEREF _Toc53920533 \h </w:instrText>
+              <w:instrText xml:space="preserve"> PAGEREF _Toc53930957 \h </w:instrText>
             </w:r>
             <w:r>
               <w:rPr>
@@ -605,7 +652,7 @@
               <w:lang w:val="ru-RU"/>
             </w:rPr>
           </w:pPr>
-          <w:hyperlink w:anchor="_Toc53920534" w:history="1">
+          <w:hyperlink w:anchor="_Toc53930958" w:history="1">
             <w:r>
               <w:rPr>
                 <w:rStyle w:val="a7"/>
@@ -633,7 +680,7 @@
                 <w:noProof/>
                 <w:webHidden/>
               </w:rPr>
-              <w:instrText xml:space="preserve"> PAGEREF _Toc53920534 \h </w:instrText>
+              <w:instrText xml:space="preserve"> PAGEREF _Toc53930958 \h </w:instrText>
             </w:r>
             <w:r>
               <w:rPr>
@@ -678,7 +725,7 @@
               <w:lang w:val="ru-RU"/>
             </w:rPr>
           </w:pPr>
-          <w:hyperlink w:anchor="_Toc53920535" w:history="1">
+          <w:hyperlink w:anchor="_Toc53930959" w:history="1">
             <w:r>
               <w:rPr>
                 <w:rStyle w:val="a7"/>
@@ -705,7 +752,7 @@
                 <w:noProof/>
                 <w:webHidden/>
               </w:rPr>
-              <w:instrText xml:space="preserve"> PAGEREF _Toc53920535 \h </w:instrText>
+              <w:instrText xml:space="preserve"> PAGEREF _Toc53930959 \h </w:instrText>
             </w:r>
             <w:r>
               <w:rPr>
@@ -750,7 +797,7 @@
               <w:lang w:val="ru-RU"/>
             </w:rPr>
           </w:pPr>
-          <w:hyperlink w:anchor="_Toc53920536" w:history="1">
+          <w:hyperlink w:anchor="_Toc53930960" w:history="1">
             <w:r>
               <w:rPr>
                 <w:rStyle w:val="a7"/>
@@ -793,7 +840,7 @@
                 <w:noProof/>
                 <w:webHidden/>
               </w:rPr>
-              <w:instrText xml:space="preserve"> PAGEREF _Toc53920536 \h </w:instrText>
+              <w:instrText xml:space="preserve"> PAGEREF _Toc53930960 \h </w:instrText>
             </w:r>
             <w:r>
               <w:rPr>
@@ -838,7 +885,7 @@
               <w:lang w:val="ru-RU"/>
             </w:rPr>
           </w:pPr>
-          <w:hyperlink w:anchor="_Toc53920537" w:history="1">
+          <w:hyperlink w:anchor="_Toc53930961" w:history="1">
             <w:r>
               <w:rPr>
                 <w:rStyle w:val="a7"/>
@@ -873,7 +920,7 @@
                 <w:noProof/>
                 <w:webHidden/>
               </w:rPr>
-              <w:instrText xml:space="preserve"> PAGEREF _Toc53920537 \h </w:instrText>
+              <w:instrText xml:space="preserve"> PAGEREF _Toc53930961 \h </w:instrText>
             </w:r>
             <w:r>
               <w:rPr>
@@ -928,9 +975,7 @@
           <w:lang w:val="ru-RU"/>
         </w:rPr>
       </w:pPr>
-      <w:bookmarkStart w:id="1" w:name="_Toc53920531"/>
-      <w:bookmarkStart w:id="2" w:name="_GoBack"/>
-      <w:bookmarkEnd w:id="2"/>
+      <w:bookmarkStart w:id="2" w:name="_Toc53930955"/>
       <w:r>
         <w:rPr>
           <w:rFonts w:ascii="Times New Roman" w:hAnsi="Times New Roman" w:cs="Times New Roman"/>
@@ -940,7 +985,7 @@
         </w:rPr>
         <w:t>ЗАДАНИЕ</w:t>
       </w:r>
-      <w:bookmarkEnd w:id="1"/>
+      <w:bookmarkEnd w:id="2"/>
     </w:p>
     <w:p>
       <w:pPr>
@@ -995,7 +1040,7 @@
           <w:lang w:val="ru-RU"/>
         </w:rPr>
       </w:pPr>
-      <w:bookmarkStart w:id="3" w:name="_Toc53920532"/>
+      <w:bookmarkStart w:id="3" w:name="_Toc53930956"/>
       <w:r>
         <w:rPr>
           <w:rFonts w:ascii="Times New Roman" w:hAnsi="Times New Roman" w:cs="Times New Roman"/>
@@ -1194,7 +1239,7 @@
           <w:szCs w:val="28"/>
         </w:rPr>
       </w:pPr>
-      <w:bookmarkStart w:id="4" w:name="_Toc53920533"/>
+      <w:bookmarkStart w:id="4" w:name="_Toc53930957"/>
       <w:r>
         <w:rPr>
           <w:rFonts w:ascii="Times New Roman" w:hAnsi="Times New Roman" w:cs="Times New Roman"/>
@@ -1255,7 +1300,7 @@
             <v:path o:extrusionok="f" gradientshapeok="t" o:connecttype="rect"/>
             <o:lock v:ext="edit" aspectratio="t"/>
           </v:shapetype>
-          <v:shape id="_x0000_i1063" type="#_x0000_t75" style="width:200.35pt;height:94.55pt">
+          <v:shape id="_x0000_i1025" type="#_x0000_t75" style="width:200.35pt;height:94.55pt">
             <v:imagedata r:id="rId7" o:title="Скриншот 18-10-2020 010821"/>
           </v:shape>
         </w:pict>
@@ -1268,7 +1313,7 @@
           <w:lang w:val="ru-RU"/>
         </w:rPr>
         <w:pict w14:anchorId="3C03AC7E">
-          <v:shape id="_x0000_i1064" type="#_x0000_t75" style="width:412.6pt;height:348.75pt">
+          <v:shape id="_x0000_i1026" type="#_x0000_t75" style="width:412.6pt;height:348.75pt">
             <v:imagedata r:id="rId8" o:title="Скриншот 18-10-2020 132520"/>
           </v:shape>
         </w:pict>
@@ -1326,7 +1371,7 @@
           <w:szCs w:val="28"/>
         </w:rPr>
       </w:pPr>
-      <w:bookmarkStart w:id="5" w:name="_Toc53920534"/>
+      <w:bookmarkStart w:id="5" w:name="_Toc53930958"/>
       <w:r>
         <w:rPr>
           <w:rFonts w:ascii="Times New Roman" w:hAnsi="Times New Roman" w:cs="Times New Roman"/>
@@ -1374,7 +1419,7 @@
       <w:r>
         <w:br w:type="page"/>
       </w:r>
-      <w:bookmarkStart w:id="8" w:name="_Toc53920535"/>
+      <w:bookmarkStart w:id="8" w:name="_Toc53930959"/>
       <w:r>
         <w:lastRenderedPageBreak/>
         <w:t>ПРИЛОЖЕНИЕ</w:t>
@@ -1390,7 +1435,7 @@
         </w:rPr>
       </w:pPr>
       <w:bookmarkStart w:id="9" w:name="_uxp7elmwxttk" w:colFirst="0" w:colLast="0"/>
-      <w:bookmarkStart w:id="10" w:name="_Toc53920536"/>
+      <w:bookmarkStart w:id="10" w:name="_Toc53930960"/>
       <w:bookmarkEnd w:id="9"/>
       <w:r>
         <w:t>Листинг</w:t>
@@ -1433,6 +1478,21 @@
           <w:rFonts w:ascii="Courier New" w:hAnsi="Courier New" w:cs="Courier New"/>
           <w:lang w:val="en-US"/>
         </w:rPr>
+        <w:t>using System;</w:t>
+      </w:r>
+    </w:p>
+    <w:p>
+      <w:pPr>
+        <w:rPr>
+          <w:rFonts w:ascii="Courier New" w:hAnsi="Courier New" w:cs="Courier New"/>
+          <w:lang w:val="en-US"/>
+        </w:rPr>
+      </w:pPr>
+      <w:r>
+        <w:rPr>
+          <w:rFonts w:ascii="Courier New" w:hAnsi="Courier New" w:cs="Courier New"/>
+          <w:lang w:val="en-US"/>
+        </w:rPr>
         <w:t>using System.Collections;</w:t>
       </w:r>
     </w:p>
@@ -2064,6 +2124,7 @@
           <w:rFonts w:ascii="Courier New" w:hAnsi="Courier New" w:cs="Courier New"/>
           <w:lang w:val="en-US"/>
         </w:rPr>
+        <w:lastRenderedPageBreak/>
         <w:t xml:space="preserve">                tp.n = "-" + tp.n;</w:t>
       </w:r>
     </w:p>
@@ -2079,7 +2140,6 @@
           <w:rFonts w:ascii="Courier New" w:hAnsi="Courier New" w:cs="Courier New"/>
           <w:lang w:val="en-US"/>
         </w:rPr>
-        <w:lastRenderedPageBreak/>
         <w:t xml:space="preserve">            }</w:t>
       </w:r>
     </w:p>
@@ -2095,6 +2155,21 @@
           <w:rFonts w:ascii="Courier New" w:hAnsi="Courier New" w:cs="Courier New"/>
           <w:lang w:val="en-US"/>
         </w:rPr>
+        <w:t xml:space="preserve">            tp.nDecimal *= (-1);</w:t>
+      </w:r>
+    </w:p>
+    <w:p>
+      <w:pPr>
+        <w:rPr>
+          <w:rFonts w:ascii="Courier New" w:hAnsi="Courier New" w:cs="Courier New"/>
+          <w:lang w:val="en-US"/>
+        </w:rPr>
+      </w:pPr>
+      <w:r>
+        <w:rPr>
+          <w:rFonts w:ascii="Courier New" w:hAnsi="Courier New" w:cs="Courier New"/>
+          <w:lang w:val="en-US"/>
+        </w:rPr>
         <w:t xml:space="preserve">        }</w:t>
       </w:r>
     </w:p>
@@ -2125,6 +2200,141 @@
           <w:rFonts w:ascii="Courier New" w:hAnsi="Courier New" w:cs="Courier New"/>
           <w:lang w:val="en-US"/>
         </w:rPr>
+        <w:t xml:space="preserve">        {//В общем перемещает запятую по новому индексу, а если её не было, просто устанавливает</w:t>
+      </w:r>
+    </w:p>
+    <w:p>
+      <w:pPr>
+        <w:rPr>
+          <w:rFonts w:ascii="Courier New" w:hAnsi="Courier New" w:cs="Courier New"/>
+          <w:lang w:val="en-US"/>
+        </w:rPr>
+      </w:pPr>
+      <w:r>
+        <w:rPr>
+          <w:rFonts w:ascii="Courier New" w:hAnsi="Courier New" w:cs="Courier New"/>
+          <w:lang w:val="en-US"/>
+        </w:rPr>
+        <w:t xml:space="preserve">            if (tp.n.Contains(","))</w:t>
+      </w:r>
+    </w:p>
+    <w:p>
+      <w:pPr>
+        <w:rPr>
+          <w:rFonts w:ascii="Courier New" w:hAnsi="Courier New" w:cs="Courier New"/>
+          <w:lang w:val="en-US"/>
+        </w:rPr>
+      </w:pPr>
+      <w:r>
+        <w:rPr>
+          <w:rFonts w:ascii="Courier New" w:hAnsi="Courier New" w:cs="Courier New"/>
+          <w:lang w:val="en-US"/>
+        </w:rPr>
+        <w:t xml:space="preserve">            {</w:t>
+      </w:r>
+    </w:p>
+    <w:p>
+      <w:pPr>
+        <w:rPr>
+          <w:rFonts w:ascii="Courier New" w:hAnsi="Courier New" w:cs="Courier New"/>
+          <w:lang w:val="en-US"/>
+        </w:rPr>
+      </w:pPr>
+      <w:r>
+        <w:rPr>
+          <w:rFonts w:ascii="Courier New" w:hAnsi="Courier New" w:cs="Courier New"/>
+          <w:lang w:val="en-US"/>
+        </w:rPr>
+        <w:t xml:space="preserve">                int ind = tp.n.IndexOf(",");</w:t>
+      </w:r>
+    </w:p>
+    <w:p>
+      <w:pPr>
+        <w:rPr>
+          <w:rFonts w:ascii="Courier New" w:hAnsi="Courier New" w:cs="Courier New"/>
+          <w:lang w:val="en-US"/>
+        </w:rPr>
+      </w:pPr>
+      <w:r>
+        <w:rPr>
+          <w:rFonts w:ascii="Courier New" w:hAnsi="Courier New" w:cs="Courier New"/>
+          <w:lang w:val="en-US"/>
+        </w:rPr>
+        <w:t xml:space="preserve">                tp.n = tp.n.Remove(ind, 1);</w:t>
+      </w:r>
+    </w:p>
+    <w:p>
+      <w:pPr>
+        <w:rPr>
+          <w:rFonts w:ascii="Courier New" w:hAnsi="Courier New" w:cs="Courier New"/>
+          <w:lang w:val="en-US"/>
+        </w:rPr>
+      </w:pPr>
+      <w:r>
+        <w:rPr>
+          <w:rFonts w:ascii="Courier New" w:hAnsi="Courier New" w:cs="Courier New"/>
+          <w:lang w:val="en-US"/>
+        </w:rPr>
+        <w:t xml:space="preserve">            }            </w:t>
+      </w:r>
+    </w:p>
+    <w:p>
+      <w:pPr>
+        <w:rPr>
+          <w:rFonts w:ascii="Courier New" w:hAnsi="Courier New" w:cs="Courier New"/>
+          <w:lang w:val="en-US"/>
+        </w:rPr>
+      </w:pPr>
+      <w:r>
+        <w:rPr>
+          <w:rFonts w:ascii="Courier New" w:hAnsi="Courier New" w:cs="Courier New"/>
+          <w:lang w:val="en-US"/>
+        </w:rPr>
+        <w:t xml:space="preserve">            tp.n = tp.n.Insert(index, ",");</w:t>
+      </w:r>
+    </w:p>
+    <w:p>
+      <w:pPr>
+        <w:rPr>
+          <w:rFonts w:ascii="Courier New" w:hAnsi="Courier New" w:cs="Courier New"/>
+          <w:lang w:val="en-US"/>
+        </w:rPr>
+      </w:pPr>
+      <w:r>
+        <w:rPr>
+          <w:rFonts w:ascii="Courier New" w:hAnsi="Courier New" w:cs="Courier New"/>
+          <w:lang w:val="en-US"/>
+        </w:rPr>
+        <w:t xml:space="preserve">        }</w:t>
+      </w:r>
+    </w:p>
+    <w:p>
+      <w:pPr>
+        <w:rPr>
+          <w:rFonts w:ascii="Courier New" w:hAnsi="Courier New" w:cs="Courier New"/>
+          <w:lang w:val="en-US"/>
+        </w:rPr>
+      </w:pPr>
+      <w:r>
+        <w:rPr>
+          <w:rFonts w:ascii="Courier New" w:hAnsi="Courier New" w:cs="Courier New"/>
+          <w:lang w:val="en-US"/>
+        </w:rPr>
+        <w:t xml:space="preserve">        public void backSpace(TPNumber tp)</w:t>
+      </w:r>
+    </w:p>
+    <w:p>
+      <w:pPr>
+        <w:rPr>
+          <w:rFonts w:ascii="Courier New" w:hAnsi="Courier New" w:cs="Courier New"/>
+          <w:lang w:val="en-US"/>
+        </w:rPr>
+      </w:pPr>
+      <w:r>
+        <w:rPr>
+          <w:rFonts w:ascii="Courier New" w:hAnsi="Courier New" w:cs="Courier New"/>
+          <w:lang w:val="en-US"/>
+        </w:rPr>
         <w:t xml:space="preserve">        {</w:t>
       </w:r>
     </w:p>
@@ -2140,37 +2350,7 @@
           <w:rFonts w:ascii="Courier New" w:hAnsi="Courier New" w:cs="Courier New"/>
           <w:lang w:val="en-US"/>
         </w:rPr>
-        <w:t xml:space="preserve">            int ind = tp.n.IndexOf(",");</w:t>
-      </w:r>
-    </w:p>
-    <w:p>
-      <w:pPr>
-        <w:rPr>
-          <w:rFonts w:ascii="Courier New" w:hAnsi="Courier New" w:cs="Courier New"/>
-          <w:lang w:val="en-US"/>
-        </w:rPr>
-      </w:pPr>
-      <w:r>
-        <w:rPr>
-          <w:rFonts w:ascii="Courier New" w:hAnsi="Courier New" w:cs="Courier New"/>
-          <w:lang w:val="en-US"/>
-        </w:rPr>
-        <w:t xml:space="preserve">            tp.n = tp.n.Remove(ind, 1);</w:t>
-      </w:r>
-    </w:p>
-    <w:p>
-      <w:pPr>
-        <w:rPr>
-          <w:rFonts w:ascii="Courier New" w:hAnsi="Courier New" w:cs="Courier New"/>
-          <w:lang w:val="en-US"/>
-        </w:rPr>
-      </w:pPr>
-      <w:r>
-        <w:rPr>
-          <w:rFonts w:ascii="Courier New" w:hAnsi="Courier New" w:cs="Courier New"/>
-          <w:lang w:val="en-US"/>
-        </w:rPr>
-        <w:t xml:space="preserve">            tp.n = tp.n.Insert(index, ",");</w:t>
+        <w:t xml:space="preserve">            tp.n = tp.n.Remove(tp.n.Length - 1, 1);</w:t>
       </w:r>
     </w:p>
     <w:p>
@@ -2200,7 +2380,7 @@
           <w:rFonts w:ascii="Courier New" w:hAnsi="Courier New" w:cs="Courier New"/>
           <w:lang w:val="en-US"/>
         </w:rPr>
-        <w:t xml:space="preserve">        public void backSpace(TPNumber tp)</w:t>
+        <w:t xml:space="preserve">        public void Clear(TPNumber tp)</w:t>
       </w:r>
     </w:p>
     <w:p>
@@ -2230,7 +2410,7 @@
           <w:rFonts w:ascii="Courier New" w:hAnsi="Courier New" w:cs="Courier New"/>
           <w:lang w:val="en-US"/>
         </w:rPr>
-        <w:t xml:space="preserve">            tp.n = tp.n.Remove(tp.n.Length - 1, 1);</w:t>
+        <w:t xml:space="preserve">            tp.n = "0,0";</w:t>
       </w:r>
     </w:p>
     <w:p>
@@ -2260,7 +2440,7 @@
           <w:rFonts w:ascii="Courier New" w:hAnsi="Courier New" w:cs="Courier New"/>
           <w:lang w:val="en-US"/>
         </w:rPr>
-        <w:t xml:space="preserve">        public void Clear(TPNumber tp)</w:t>
+        <w:t xml:space="preserve">        public string get_nString(TPNumber tp)</w:t>
       </w:r>
     </w:p>
     <w:p>
@@ -2290,7 +2470,7 @@
           <w:rFonts w:ascii="Courier New" w:hAnsi="Courier New" w:cs="Courier New"/>
           <w:lang w:val="en-US"/>
         </w:rPr>
-        <w:t xml:space="preserve">            tp.n = "0,0";</w:t>
+        <w:t xml:space="preserve">            return tp.getn();</w:t>
       </w:r>
     </w:p>
     <w:p>
@@ -2320,7 +2500,7 @@
           <w:rFonts w:ascii="Courier New" w:hAnsi="Courier New" w:cs="Courier New"/>
           <w:lang w:val="en-US"/>
         </w:rPr>
-        <w:t xml:space="preserve">        public string get_nString(TPNumber tp)</w:t>
+        <w:t xml:space="preserve">        public void set_nString(TPNumber tp, string newN)</w:t>
       </w:r>
     </w:p>
     <w:p>
@@ -2350,7 +2530,7 @@
           <w:rFonts w:ascii="Courier New" w:hAnsi="Courier New" w:cs="Courier New"/>
           <w:lang w:val="en-US"/>
         </w:rPr>
-        <w:t xml:space="preserve">            return tp.getn();</w:t>
+        <w:t xml:space="preserve">            tp.n = newN;</w:t>
       </w:r>
     </w:p>
     <w:p>
@@ -2380,7 +2560,52 @@
           <w:rFonts w:ascii="Courier New" w:hAnsi="Courier New" w:cs="Courier New"/>
           <w:lang w:val="en-US"/>
         </w:rPr>
-        <w:t xml:space="preserve">        public void set_nString(TPNumber tp, string newN)</w:t>
+        <w:t xml:space="preserve">    }</w:t>
+      </w:r>
+    </w:p>
+    <w:p>
+      <w:pPr>
+        <w:rPr>
+          <w:rFonts w:ascii="Courier New" w:hAnsi="Courier New" w:cs="Courier New"/>
+          <w:lang w:val="en-US"/>
+        </w:rPr>
+      </w:pPr>
+      <w:r>
+        <w:rPr>
+          <w:rFonts w:ascii="Courier New" w:hAnsi="Courier New" w:cs="Courier New"/>
+          <w:lang w:val="en-US"/>
+        </w:rPr>
+        <w:t xml:space="preserve">    public class WrongInput : Exception</w:t>
+      </w:r>
+    </w:p>
+    <w:p>
+      <w:pPr>
+        <w:rPr>
+          <w:rFonts w:ascii="Courier New" w:hAnsi="Courier New" w:cs="Courier New"/>
+          <w:lang w:val="en-US"/>
+        </w:rPr>
+      </w:pPr>
+      <w:r>
+        <w:rPr>
+          <w:rFonts w:ascii="Courier New" w:hAnsi="Courier New" w:cs="Courier New"/>
+          <w:lang w:val="en-US"/>
+        </w:rPr>
+        <w:t xml:space="preserve">    {</w:t>
+      </w:r>
+    </w:p>
+    <w:p>
+      <w:pPr>
+        <w:rPr>
+          <w:rFonts w:ascii="Courier New" w:hAnsi="Courier New" w:cs="Courier New"/>
+          <w:lang w:val="en-US"/>
+        </w:rPr>
+      </w:pPr>
+      <w:r>
+        <w:rPr>
+          <w:rFonts w:ascii="Courier New" w:hAnsi="Courier New" w:cs="Courier New"/>
+          <w:lang w:val="en-US"/>
+        </w:rPr>
+        <w:t xml:space="preserve">        public WrongInput()</w:t>
       </w:r>
     </w:p>
     <w:p>
@@ -2410,7 +2635,7 @@
           <w:rFonts w:ascii="Courier New" w:hAnsi="Courier New" w:cs="Courier New"/>
           <w:lang w:val="en-US"/>
         </w:rPr>
-        <w:t xml:space="preserve">            tp.n = newN;</w:t>
+        <w:t xml:space="preserve">            Console.WriteLine("wrong input in constructor exception");</w:t>
       </w:r>
     </w:p>
     <w:p>
@@ -2450,102 +2675,20 @@
           <w:lang w:val="en-US"/>
         </w:rPr>
       </w:pPr>
-      <w:r>
-        <w:rPr>
-          <w:rFonts w:ascii="Courier New" w:hAnsi="Courier New" w:cs="Courier New"/>
-          <w:lang w:val="en-US"/>
-        </w:rPr>
-        <w:t xml:space="preserve">    public class WrongInput : Exception</w:t>
-      </w:r>
-    </w:p>
-    <w:p>
-      <w:pPr>
-        <w:rPr>
-          <w:rFonts w:ascii="Courier New" w:hAnsi="Courier New" w:cs="Courier New"/>
-          <w:lang w:val="en-US"/>
-        </w:rPr>
-      </w:pPr>
-      <w:r>
-        <w:rPr>
-          <w:rFonts w:ascii="Courier New" w:hAnsi="Courier New" w:cs="Courier New"/>
-          <w:lang w:val="en-US"/>
-        </w:rPr>
-        <w:t xml:space="preserve">    {</w:t>
-      </w:r>
-    </w:p>
-    <w:p>
-      <w:pPr>
-        <w:rPr>
-          <w:rFonts w:ascii="Courier New" w:hAnsi="Courier New" w:cs="Courier New"/>
-          <w:lang w:val="en-US"/>
-        </w:rPr>
-      </w:pPr>
-      <w:r>
-        <w:rPr>
-          <w:rFonts w:ascii="Courier New" w:hAnsi="Courier New" w:cs="Courier New"/>
-          <w:lang w:val="en-US"/>
-        </w:rPr>
-        <w:t xml:space="preserve">        public WrongInput()</w:t>
-      </w:r>
-    </w:p>
-    <w:p>
-      <w:pPr>
-        <w:rPr>
-          <w:rFonts w:ascii="Courier New" w:hAnsi="Courier New" w:cs="Courier New"/>
-          <w:lang w:val="en-US"/>
-        </w:rPr>
-      </w:pPr>
-      <w:r>
-        <w:rPr>
-          <w:rFonts w:ascii="Courier New" w:hAnsi="Courier New" w:cs="Courier New"/>
-          <w:lang w:val="en-US"/>
-        </w:rPr>
-        <w:t xml:space="preserve">        {</w:t>
-      </w:r>
-    </w:p>
-    <w:p>
-      <w:pPr>
-        <w:rPr>
-          <w:rFonts w:ascii="Courier New" w:hAnsi="Courier New" w:cs="Courier New"/>
-          <w:lang w:val="en-US"/>
-        </w:rPr>
-      </w:pPr>
-      <w:r>
-        <w:rPr>
-          <w:rFonts w:ascii="Courier New" w:hAnsi="Courier New" w:cs="Courier New"/>
-          <w:lang w:val="en-US"/>
-        </w:rPr>
-        <w:t xml:space="preserve">            Console.WriteLine("wrong input in constructor exception");</w:t>
-      </w:r>
-    </w:p>
-    <w:p>
-      <w:pPr>
-        <w:rPr>
-          <w:rFonts w:ascii="Courier New" w:hAnsi="Courier New" w:cs="Courier New"/>
-          <w:lang w:val="en-US"/>
-        </w:rPr>
-      </w:pPr>
-      <w:r>
-        <w:rPr>
-          <w:rFonts w:ascii="Courier New" w:hAnsi="Courier New" w:cs="Courier New"/>
-          <w:lang w:val="en-US"/>
-        </w:rPr>
-        <w:t xml:space="preserve">        }</w:t>
-      </w:r>
-    </w:p>
-    <w:p>
-      <w:pPr>
-        <w:rPr>
-          <w:rFonts w:ascii="Courier New" w:hAnsi="Courier New" w:cs="Courier New"/>
-          <w:lang w:val="en-US"/>
-        </w:rPr>
-      </w:pPr>
-      <w:r>
-        <w:rPr>
-          <w:rFonts w:ascii="Courier New" w:hAnsi="Courier New" w:cs="Courier New"/>
-          <w:lang w:val="en-US"/>
-        </w:rPr>
-        <w:t xml:space="preserve">    }</w:t>
+    </w:p>
+    <w:p>
+      <w:pPr>
+        <w:rPr>
+          <w:rFonts w:ascii="Courier New" w:hAnsi="Courier New" w:cs="Courier New"/>
+          <w:lang w:val="en-US"/>
+        </w:rPr>
+      </w:pPr>
+      <w:r>
+        <w:rPr>
+          <w:rFonts w:ascii="Courier New" w:hAnsi="Courier New" w:cs="Courier New"/>
+          <w:lang w:val="en-US"/>
+        </w:rPr>
+        <w:t>}</w:t>
       </w:r>
     </w:p>
     <w:p>
@@ -2559,13 +2702,13 @@
     <w:p>
       <w:pPr>
         <w:rPr>
-          <w:rFonts w:ascii="Calibri" w:hAnsi="Calibri" w:cs="Calibri"/>
-          <w:lang w:val="en-US"/>
-        </w:rPr>
-      </w:pPr>
-      <w:r>
-        <w:rPr>
-          <w:rFonts w:ascii="Calibri" w:hAnsi="Calibri" w:cs="Calibri"/>
+          <w:rFonts w:ascii="Courier New" w:hAnsi="Courier New" w:cs="Courier New"/>
+          <w:lang w:val="en-US"/>
+        </w:rPr>
+      </w:pPr>
+      <w:r>
+        <w:rPr>
+          <w:rFonts w:ascii="Courier New" w:hAnsi="Courier New" w:cs="Courier New"/>
           <w:lang w:val="en-US"/>
         </w:rPr>
         <w:t>}</w:t>
@@ -2580,7 +2723,7 @@
         </w:rPr>
       </w:pPr>
       <w:bookmarkStart w:id="11" w:name="_nsd4p3lsx6o8" w:colFirst="0" w:colLast="0"/>
-      <w:bookmarkStart w:id="12" w:name="_Toc53920537"/>
+      <w:bookmarkStart w:id="12" w:name="_Toc53930961"/>
       <w:bookmarkEnd w:id="11"/>
       <w:r>
         <w:t>Листинг</w:t>
@@ -2677,6 +2820,7 @@
           <w:rFonts w:ascii="Courier New" w:hAnsi="Courier New" w:cs="Courier New"/>
           <w:lang w:val="en-US"/>
         </w:rPr>
+        <w:lastRenderedPageBreak/>
         <w:t>using System.Linq;</w:t>
       </w:r>
     </w:p>
@@ -2797,7 +2941,6 @@
           <w:rFonts w:ascii="Courier New" w:hAnsi="Courier New" w:cs="Courier New"/>
           <w:lang w:val="en-US"/>
         </w:rPr>
-        <w:lastRenderedPageBreak/>
         <w:t xml:space="preserve">    {</w:t>
       </w:r>
     </w:p>
@@ -3542,7 +3685,6 @@
           <w:rFonts w:ascii="Courier New" w:hAnsi="Courier New" w:cs="Courier New"/>
           <w:lang w:val="en-US"/>
         </w:rPr>
-        <w:lastRenderedPageBreak/>
         <w:t xml:space="preserve">        }</w:t>
       </w:r>
     </w:p>
@@ -4009,31 +4151,28 @@
       <w:pPr>
         <w:rPr>
           <w:rFonts w:ascii="Courier New" w:hAnsi="Courier New" w:cs="Courier New"/>
-        </w:rPr>
-      </w:pPr>
-      <w:r>
-        <w:rPr>
-          <w:rFonts w:ascii="Courier New" w:hAnsi="Courier New" w:cs="Courier New"/>
-          <w:lang w:val="en-US"/>
-        </w:rPr>
-        <w:t xml:space="preserve">        </w:t>
-      </w:r>
-      <w:r>
-        <w:rPr>
-          <w:rFonts w:ascii="Courier New" w:hAnsi="Courier New" w:cs="Courier New"/>
-        </w:rPr>
-        <w:t>}</w:t>
-      </w:r>
-    </w:p>
-    <w:p>
-      <w:pPr>
-        <w:rPr>
-          <w:rFonts w:ascii="Courier New" w:hAnsi="Courier New" w:cs="Courier New"/>
-        </w:rPr>
-      </w:pPr>
-      <w:r>
-        <w:rPr>
-          <w:rFonts w:ascii="Courier New" w:hAnsi="Courier New" w:cs="Courier New"/>
+          <w:lang w:val="en-US"/>
+        </w:rPr>
+      </w:pPr>
+      <w:r>
+        <w:rPr>
+          <w:rFonts w:ascii="Courier New" w:hAnsi="Courier New" w:cs="Courier New"/>
+          <w:lang w:val="en-US"/>
+        </w:rPr>
+        <w:t xml:space="preserve">        }</w:t>
+      </w:r>
+    </w:p>
+    <w:p>
+      <w:pPr>
+        <w:rPr>
+          <w:rFonts w:ascii="Courier New" w:hAnsi="Courier New" w:cs="Courier New"/>
+          <w:lang w:val="en-US"/>
+        </w:rPr>
+      </w:pPr>
+      <w:r>
+        <w:rPr>
+          <w:rFonts w:ascii="Courier New" w:hAnsi="Courier New" w:cs="Courier New"/>
+          <w:lang w:val="en-US"/>
         </w:rPr>
         <w:t xml:space="preserve">    }</w:t>
       </w:r>
@@ -4047,6 +4186,7 @@
       <w:r>
         <w:rPr>
           <w:rFonts w:ascii="Courier New" w:hAnsi="Courier New" w:cs="Courier New"/>
+          <w:lang w:val="en-US"/>
         </w:rPr>
         <w:t>}</w:t>
       </w:r>
@@ -4106,7 +4246,7 @@
       <w:rPr>
         <w:noProof/>
       </w:rPr>
-      <w:t>2</w:t>
+      <w:t>9</w:t>
     </w:r>
     <w:r>
       <w:fldChar w:fldCharType="end"/>
@@ -5772,7 +5912,7 @@
 </file>
 
 <file path=customXml/itemProps1.xml><?xml version="1.0" encoding="utf-8"?>
-<ds:datastoreItem xmlns:ds="http://schemas.openxmlformats.org/officeDocument/2006/customXml" ds:itemID="{865C3695-EA11-4E4E-A29F-1639D382CC4A}">
+<ds:datastoreItem xmlns:ds="http://schemas.openxmlformats.org/officeDocument/2006/customXml" ds:itemID="{0EDCC319-F64B-455A-928C-C90CB24BD9E4}">
   <ds:schemaRefs>
     <ds:schemaRef ds:uri="http://schemas.openxmlformats.org/officeDocument/2006/bibliography"/>
   </ds:schemaRefs>

</xml_diff>